<commit_message>
Add script for convert docx to md
</commit_message>
<xml_diff>
--- a/Javascript/Basic/Clases/Clase #2/Advanced JavaScript.docx
+++ b/Javascript/Basic/Clases/Clase #2/Advanced JavaScript.docx
@@ -79,12 +79,8 @@
         <w:spacing w:before="0" w:after="225"/>
       </w:pPr>
       <w:r>
-        <w:t>G</w:t>
-      </w:r>
-      <w:r>
-        <w:t xml:space="preserve">uía #2: </w:t>
-      </w:r>
-      <w:bookmarkStart w:id="0" w:name="_GoBack"/>
+        <w:t xml:space="preserve">Guía #2: </w:t>
+      </w:r>
       <w:proofErr w:type="spellStart"/>
       <w:r>
         <w:t>Advanced</w:t>
@@ -93,7 +89,6 @@
       <w:r>
         <w:t xml:space="preserve"> JavaScript</w:t>
       </w:r>
-      <w:bookmarkEnd w:id="0"/>
     </w:p>
     <w:p>
       <w:pPr>
@@ -108,10 +103,7 @@
         <w:ind w:left="0" w:right="0"/>
       </w:pPr>
       <w:r>
-        <w:t>Esta guía hace parte del curso mencionado en el título y les permitirá estudiar con más detenimiento los conceptos de clase, además de servir como instrumento de la misma. La guía contará con código base, el desarrollo conceptual de los temas y enlaces ext</w:t>
-      </w:r>
-      <w:r>
-        <w:t>ernos para el estudio independiente.</w:t>
+        <w:t>Esta guía hace parte del curso mencionado en el título y les permitirá estudiar con más detenimiento los conceptos de clase, además de servir como instrumento de la misma. La guía contará con código base, el desarrollo conceptual de los temas y enlaces externos para el estudio independiente.</w:t>
       </w:r>
     </w:p>
     <w:p>
@@ -562,16 +554,7 @@
           <w:szCs w:val="18"/>
           <w:shd w:val="clear" w:color="auto" w:fill="F8F8F8"/>
         </w:rPr>
-        <w:t>cuervoTr</w:t>
-      </w:r>
-      <w:r>
-        <w:rPr>
-          <w:rFonts w:ascii="Courier" w:eastAsia="Courier" w:hAnsi="Courier" w:cs="Courier"/>
-          <w:sz w:val="18"/>
-          <w:szCs w:val="18"/>
-          <w:shd w:val="clear" w:color="auto" w:fill="F8F8F8"/>
-        </w:rPr>
-        <w:t>esOjos</w:t>
+        <w:t>cuervoTresOjos</w:t>
       </w:r>
       <w:proofErr w:type="spellEnd"/>
       <w:r>
@@ -770,16 +753,7 @@
           <w:szCs w:val="18"/>
           <w:shd w:val="clear" w:color="auto" w:fill="F8F8F8"/>
         </w:rPr>
-        <w:t>) Output: b = 2 &amp;</w:t>
-      </w:r>
-      <w:r>
-        <w:rPr>
-          <w:rFonts w:ascii="Courier" w:eastAsia="Courier" w:hAnsi="Courier" w:cs="Courier"/>
-          <w:sz w:val="18"/>
-          <w:szCs w:val="18"/>
-          <w:shd w:val="clear" w:color="auto" w:fill="F8F8F8"/>
-        </w:rPr>
-        <w:t xml:space="preserve"> a = 5</w:t>
+        <w:t>) Output: b = 2 &amp; a = 5</w:t>
       </w:r>
     </w:p>
     <w:p>
@@ -2035,10 +2009,7 @@
         <w:ind w:left="0" w:right="0"/>
       </w:pPr>
       <w:r>
-        <w:t>Básicamente como la de arreglos, pero con posibilidades más interesantes que permitirán adicio</w:t>
-      </w:r>
-      <w:r>
-        <w:t>nar semántica al código.</w:t>
+        <w:t>Básicamente como la de arreglos, pero con posibilidades más interesantes que permitirán adicionar semántica al código.</w:t>
       </w:r>
     </w:p>
     <w:p>
@@ -2192,14 +2163,6 @@
           <w:shd w:val="clear" w:color="auto" w:fill="F8F8F8"/>
         </w:rPr>
         <w:br/>
-      </w:r>
-      <w:r>
-        <w:rPr>
-          <w:rFonts w:ascii="Courier" w:eastAsia="Courier" w:hAnsi="Courier" w:cs="Courier"/>
-          <w:sz w:val="18"/>
-          <w:szCs w:val="18"/>
-          <w:shd w:val="clear" w:color="auto" w:fill="F8F8F8"/>
-        </w:rPr>
         <w:t xml:space="preserve">        </w:t>
       </w:r>
       <w:proofErr w:type="spellStart"/>
@@ -2290,16 +2253,7 @@
           <w:shd w:val="clear" w:color="auto" w:fill="F8F8F8"/>
         </w:rPr>
         <w:br/>
-        <w:t xml:space="preserve">                "Blount","Buckwell","Byrch","Bywater","Chelsted","Chyttering","Cressey","Darke","Edgerton","Farring","Follard","Gaunt","Harte","Hayfo</w:t>
-      </w:r>
-      <w:r>
-        <w:rPr>
-          <w:rFonts w:ascii="Courier" w:eastAsia="Courier" w:hAnsi="Courier" w:cs="Courier"/>
-          <w:sz w:val="18"/>
-          <w:szCs w:val="18"/>
-          <w:shd w:val="clear" w:color="auto" w:fill="F8F8F8"/>
-        </w:rPr>
-        <w:t>rd","Langward","Mallery","Manning","Massey","Pyle","Rambton","Rollingford","Rosby","Rykker","Staunton","Stokeworth","Thorne","Wendwater"</w:t>
+        <w:t xml:space="preserve">                "Blount","Buckwell","Byrch","Bywater","Chelsted","Chyttering","Cressey","Darke","Edgerton","Farring","Follard","Gaunt","Harte","Hayford","Langward","Mallery","Manning","Massey","Pyle","Rambton","Rollingford","Rosby","Rykker","Staunton","Stokeworth","Thorne","Wendwater"</w:t>
       </w:r>
       <w:r>
         <w:rPr>
@@ -2449,16 +2403,7 @@
           <w:szCs w:val="18"/>
           <w:shd w:val="clear" w:color="auto" w:fill="F8F8F8"/>
         </w:rPr>
-        <w:t>",</w:t>
-      </w:r>
-      <w:r>
-        <w:rPr>
-          <w:rFonts w:ascii="Courier" w:eastAsia="Courier" w:hAnsi="Courier" w:cs="Courier"/>
-          <w:sz w:val="18"/>
-          <w:szCs w:val="18"/>
-          <w:shd w:val="clear" w:color="auto" w:fill="F8F8F8"/>
-        </w:rPr>
-        <w:t xml:space="preserve"> "</w:t>
+        <w:t>", "</w:t>
       </w:r>
       <w:proofErr w:type="spellStart"/>
       <w:r>
@@ -2808,16 +2753,7 @@
           <w:szCs w:val="18"/>
           <w:shd w:val="clear" w:color="auto" w:fill="F8F8F8"/>
         </w:rPr>
-        <w:t>Longwat</w:t>
-      </w:r>
-      <w:r>
-        <w:rPr>
-          <w:rFonts w:ascii="Courier" w:eastAsia="Courier" w:hAnsi="Courier" w:cs="Courier"/>
-          <w:sz w:val="18"/>
-          <w:szCs w:val="18"/>
-          <w:shd w:val="clear" w:color="auto" w:fill="F8F8F8"/>
-        </w:rPr>
-        <w:t>ers</w:t>
+        <w:t>Longwaters</w:t>
       </w:r>
       <w:proofErr w:type="spellEnd"/>
       <w:r>
@@ -3127,16 +3063,7 @@
           <w:shd w:val="clear" w:color="auto" w:fill="F8F8F8"/>
         </w:rPr>
         <w:br/>
-        <w:t xml:space="preserve">            ]</w:t>
-      </w:r>
-      <w:r>
-        <w:rPr>
-          <w:rFonts w:ascii="Courier" w:eastAsia="Courier" w:hAnsi="Courier" w:cs="Courier"/>
-          <w:sz w:val="18"/>
-          <w:szCs w:val="18"/>
-          <w:shd w:val="clear" w:color="auto" w:fill="F8F8F8"/>
-        </w:rPr>
-        <w:t>,</w:t>
+        <w:t xml:space="preserve">            ],</w:t>
       </w:r>
       <w:r>
         <w:rPr>
@@ -3216,16 +3143,7 @@
           <w:szCs w:val="18"/>
           <w:shd w:val="clear" w:color="auto" w:fill="F8F8F8"/>
         </w:rPr>
-        <w:t xml:space="preserve"> Watch","Forrester","Glenmore","Holt","Hornwood","Ironsmith","Karstark","Lake","Lightfoot","Locke","Long</w:t>
-      </w:r>
-      <w:r>
-        <w:rPr>
-          <w:rFonts w:ascii="Courier" w:eastAsia="Courier" w:hAnsi="Courier" w:cs="Courier"/>
-          <w:sz w:val="18"/>
-          <w:szCs w:val="18"/>
-          <w:shd w:val="clear" w:color="auto" w:fill="F8F8F8"/>
-        </w:rPr>
-        <w:t>","Manderly","Marsh","Mollen","Mormont","Moss","Overton","Poole","Reed","Ryswell","Slate","Stout","Umber","Waterman","Wells","Whitehill","Woods","Woolfield"</w:t>
+        <w:t xml:space="preserve"> Watch","Forrester","Glenmore","Holt","Hornwood","Ironsmith","Karstark","Lake","Lightfoot","Locke","Long","Manderly","Marsh","Mollen","Mormont","Moss","Overton","Poole","Reed","Ryswell","Slate","Stout","Umber","Waterman","Wells","Whitehill","Woods","Woolfield"</w:t>
       </w:r>
       <w:r>
         <w:rPr>
@@ -3290,10 +3208,7 @@
         <w:ind w:left="0" w:right="0"/>
       </w:pPr>
       <w:r>
-        <w:t>Supongamos que requerimos trabajar con propiedades sepa</w:t>
-      </w:r>
-      <w:r>
-        <w:t>radas del objeto, en este caso queremos extraer las casas nobles del norte y de las tierras de la corona respectivamente:</w:t>
+        <w:t>Supongamos que requerimos trabajar con propiedades separadas del objeto, en este caso queremos extraer las casas nobles del norte y de las tierras de la corona respectivamente:</w:t>
       </w:r>
     </w:p>
     <w:p>
@@ -3731,16 +3646,7 @@
           <w:szCs w:val="18"/>
           <w:shd w:val="clear" w:color="auto" w:fill="F8F8F8"/>
         </w:rPr>
-        <w:t>sout</w:t>
-      </w:r>
-      <w:r>
-        <w:rPr>
-          <w:rFonts w:ascii="Courier" w:eastAsia="Courier" w:hAnsi="Courier" w:cs="Courier"/>
-          <w:sz w:val="18"/>
-          <w:szCs w:val="18"/>
-          <w:shd w:val="clear" w:color="auto" w:fill="F8F8F8"/>
-        </w:rPr>
-        <w:t>herners</w:t>
+        <w:t>southerners</w:t>
       </w:r>
       <w:proofErr w:type="spellEnd"/>
       <w:r>
@@ -3970,11 +3876,9 @@
       <w:r>
         <w:t xml:space="preserve">, entre otras funcionalidades, para más información </w:t>
       </w:r>
-      <w:proofErr w:type="spellStart"/>
-      <w:r>
-        <w:t>click</w:t>
-      </w:r>
-      <w:proofErr w:type="spellEnd"/>
+      <w:r>
+        <w:t>clic</w:t>
+      </w:r>
       <w:r>
         <w:t xml:space="preserve"> </w:t>
       </w:r>
@@ -4023,10 +3927,7 @@
         </w:pict>
       </w:r>
       <w:r>
-        <w:t>Nos permiten expandir expresiones que podr</w:t>
-      </w:r>
-      <w:r>
-        <w:t>ían esperar múltiples argumentos o elementos.</w:t>
+        <w:t>Nos permiten expandir expresiones que podrían esperar múltiples argumentos o elementos.</w:t>
       </w:r>
     </w:p>
     <w:p>
@@ -4238,16 +4139,7 @@
           <w:szCs w:val="18"/>
           <w:shd w:val="clear" w:color="auto" w:fill="F8F8F8"/>
         </w:rPr>
-        <w:t xml:space="preserve"> guardianes </w:t>
-      </w:r>
-      <w:r>
-        <w:rPr>
-          <w:rFonts w:ascii="Courier" w:eastAsia="Courier" w:hAnsi="Courier" w:cs="Courier"/>
-          <w:sz w:val="18"/>
-          <w:szCs w:val="18"/>
-          <w:shd w:val="clear" w:color="auto" w:fill="F8F8F8"/>
-        </w:rPr>
-        <w:t xml:space="preserve">= ["Peter </w:t>
+        <w:t xml:space="preserve"> guardianes = ["Peter </w:t>
       </w:r>
       <w:proofErr w:type="spellStart"/>
       <w:r>
@@ -4459,10 +4351,26 @@
           <w:right w:val="nil"/>
           <w:between w:val="nil"/>
         </w:pBdr>
+        <w:spacing w:before="0" w:after="0"/>
+        <w:ind w:left="0" w:right="0"/>
+      </w:pPr>
+      <w:bookmarkStart w:id="0" w:name="_GoBack"/>
+      <w:bookmarkEnd w:id="0"/>
+    </w:p>
+    <w:p>
+      <w:pPr>
+        <w:pBdr>
+          <w:top w:val="nil"/>
+          <w:left w:val="nil"/>
+          <w:bottom w:val="nil"/>
+          <w:right w:val="nil"/>
+          <w:between w:val="nil"/>
+        </w:pBdr>
         <w:spacing w:before="0" w:after="225"/>
         <w:ind w:left="0" w:right="0"/>
       </w:pPr>
       <w:r>
+        <w:lastRenderedPageBreak/>
         <w:t>Usemos operadores de propagación:</w:t>
       </w:r>
     </w:p>
@@ -4491,7 +4399,6 @@
           <w:szCs w:val="18"/>
           <w:shd w:val="clear" w:color="auto" w:fill="F8F8F8"/>
         </w:rPr>
-        <w:lastRenderedPageBreak/>
         <w:t xml:space="preserve">    </w:t>
       </w:r>
       <w:proofErr w:type="spellStart"/>
@@ -5086,16 +4993,7 @@
           <w:szCs w:val="18"/>
           <w:shd w:val="clear" w:color="auto" w:fill="F8F8F8"/>
         </w:rPr>
-        <w:t>"</w:t>
-      </w:r>
-      <w:r>
-        <w:rPr>
-          <w:rFonts w:ascii="Courier" w:eastAsia="Courier" w:hAnsi="Courier" w:cs="Courier"/>
-          <w:sz w:val="18"/>
-          <w:szCs w:val="18"/>
-          <w:shd w:val="clear" w:color="auto" w:fill="F8F8F8"/>
-        </w:rPr>
-        <w:t>, "</w:t>
+        <w:t>", "</w:t>
       </w:r>
       <w:proofErr w:type="spellStart"/>
       <w:r>
@@ -5279,10 +5177,7 @@
       </w:r>
       <w:proofErr w:type="spellEnd"/>
       <w:r>
-        <w:t>, desarrollemos una función que nos permita hacer búsqueda, en este caso par</w:t>
-      </w:r>
-      <w:r>
-        <w:t xml:space="preserve">a que se retorne un vengador que coincida con la </w:t>
+        <w:t xml:space="preserve">, desarrollemos una función que nos permita hacer búsqueda, en este caso para que se retorne un vengador que coincida con la </w:t>
       </w:r>
       <w:proofErr w:type="spellStart"/>
       <w:r>
@@ -5647,14 +5542,6 @@
           <w:shd w:val="clear" w:color="auto" w:fill="F8F8F8"/>
         </w:rPr>
         <w:br/>
-      </w:r>
-      <w:r>
-        <w:rPr>
-          <w:rFonts w:ascii="Courier" w:eastAsia="Courier" w:hAnsi="Courier" w:cs="Courier"/>
-          <w:sz w:val="18"/>
-          <w:szCs w:val="18"/>
-          <w:shd w:val="clear" w:color="auto" w:fill="F8F8F8"/>
-        </w:rPr>
         <w:t xml:space="preserve">    //retornamos el arreglo resultante del filtro</w:t>
       </w:r>
       <w:r>
@@ -5796,16 +5683,7 @@
           <w:szCs w:val="18"/>
           <w:shd w:val="clear" w:color="auto" w:fill="F8F8F8"/>
         </w:rPr>
-        <w:t xml:space="preserve"> =&gt; https://developer.mozilla.org/es/docs/Web/JavaScript/Referencia/Objet</w:t>
-      </w:r>
-      <w:r>
-        <w:rPr>
-          <w:rFonts w:ascii="Courier" w:eastAsia="Courier" w:hAnsi="Courier" w:cs="Courier"/>
-          <w:sz w:val="18"/>
-          <w:szCs w:val="18"/>
-          <w:shd w:val="clear" w:color="auto" w:fill="F8F8F8"/>
-        </w:rPr>
-        <w:t>os_globales/String/indexOf</w:t>
+        <w:t xml:space="preserve"> =&gt; https://developer.mozilla.org/es/docs/Web/JavaScript/Referencia/Objetos_globales/String/indexOf</w:t>
       </w:r>
       <w:r>
         <w:rPr>
@@ -5985,6 +5863,15 @@
           <w:shd w:val="clear" w:color="auto" w:fill="F8F8F8"/>
         </w:rPr>
         <w:br/>
+      </w:r>
+      <w:r>
+        <w:rPr>
+          <w:rFonts w:ascii="Courier" w:eastAsia="Courier" w:hAnsi="Courier" w:cs="Courier"/>
+          <w:sz w:val="18"/>
+          <w:szCs w:val="18"/>
+          <w:shd w:val="clear" w:color="auto" w:fill="F8F8F8"/>
+        </w:rPr>
+        <w:lastRenderedPageBreak/>
         <w:t xml:space="preserve"> //Output: [ '</w:t>
       </w:r>
       <w:proofErr w:type="spellStart"/>
@@ -6038,7 +5925,6 @@
         </w:rPr>
       </w:pPr>
       <w:r>
-        <w:lastRenderedPageBreak/>
         <w:t xml:space="preserve">3.2 Método </w:t>
       </w:r>
       <w:hyperlink r:id="rId11">
@@ -6106,10 +5992,7 @@
         <w:ind w:left="0" w:right="0"/>
       </w:pPr>
       <w:r>
-        <w:t>Ahora nuestro propósito es realizar operaciones con cada elemento de un conjunto y obtener el resu</w:t>
-      </w:r>
-      <w:r>
-        <w:t xml:space="preserve">ltado sin alterar el conjunto original, y es acá en donde entra </w:t>
+        <w:t xml:space="preserve">Ahora nuestro propósito es realizar operaciones con cada elemento de un conjunto y obtener el resultado sin alterar el conjunto original, y es acá en donde entra </w:t>
       </w:r>
       <w:proofErr w:type="spellStart"/>
       <w:proofErr w:type="gramStart"/>
@@ -6412,16 +6295,7 @@
           <w:szCs w:val="18"/>
           <w:shd w:val="clear" w:color="auto" w:fill="F8F8F8"/>
         </w:rPr>
-        <w:t>aven</w:t>
-      </w:r>
-      <w:r>
-        <w:rPr>
-          <w:rFonts w:ascii="Courier" w:eastAsia="Courier" w:hAnsi="Courier" w:cs="Courier"/>
-          <w:sz w:val="18"/>
-          <w:szCs w:val="18"/>
-          <w:shd w:val="clear" w:color="auto" w:fill="F8F8F8"/>
-        </w:rPr>
-        <w:t>ger</w:t>
+        <w:t>avenger</w:t>
       </w:r>
       <w:proofErr w:type="spellEnd"/>
       <w:r>
@@ -6617,10 +6491,7 @@
         <w:ind w:left="0" w:right="0"/>
       </w:pPr>
       <w:r>
-        <w:t xml:space="preserve">Ahora otro ejemplo del mundo real, replanteemos un conjunto de datos </w:t>
-      </w:r>
-      <w:r>
-        <w:t>recibidos de la forma:</w:t>
+        <w:t>Ahora otro ejemplo del mundo real, replanteemos un conjunto de datos recibidos de la forma:</w:t>
       </w:r>
     </w:p>
     <w:p>
@@ -7381,16 +7252,7 @@
           <w:shd w:val="clear" w:color="auto" w:fill="F8F8F8"/>
         </w:rPr>
         <w:br/>
-        <w:t xml:space="preserve">      </w:t>
-      </w:r>
-      <w:r>
-        <w:rPr>
-          <w:rFonts w:ascii="Courier" w:eastAsia="Courier" w:hAnsi="Courier" w:cs="Courier"/>
-          <w:sz w:val="18"/>
-          <w:szCs w:val="18"/>
-          <w:shd w:val="clear" w:color="auto" w:fill="F8F8F8"/>
-        </w:rPr>
-        <w:t xml:space="preserve">  console.log(</w:t>
+        <w:t xml:space="preserve">        console.log(</w:t>
       </w:r>
       <w:proofErr w:type="spellStart"/>
       <w:r>
@@ -7460,6 +7322,15 @@
           <w:shd w:val="clear" w:color="auto" w:fill="F8F8F8"/>
         </w:rPr>
         <w:br/>
+      </w:r>
+      <w:r>
+        <w:rPr>
+          <w:rFonts w:ascii="Courier" w:eastAsia="Courier" w:hAnsi="Courier" w:cs="Courier"/>
+          <w:sz w:val="18"/>
+          <w:szCs w:val="18"/>
+          <w:shd w:val="clear" w:color="auto" w:fill="F8F8F8"/>
+        </w:rPr>
+        <w:lastRenderedPageBreak/>
         <w:t xml:space="preserve">        </w:t>
       </w:r>
       <w:proofErr w:type="spellStart"/>
@@ -7550,15 +7421,6 @@
           <w:shd w:val="clear" w:color="auto" w:fill="F8F8F8"/>
         </w:rPr>
         <w:br/>
-      </w:r>
-      <w:r>
-        <w:rPr>
-          <w:rFonts w:ascii="Courier" w:eastAsia="Courier" w:hAnsi="Courier" w:cs="Courier"/>
-          <w:sz w:val="18"/>
-          <w:szCs w:val="18"/>
-          <w:shd w:val="clear" w:color="auto" w:fill="F8F8F8"/>
-        </w:rPr>
-        <w:lastRenderedPageBreak/>
         <w:t xml:space="preserve">    console.log(r);</w:t>
       </w:r>
       <w:r>

</xml_diff>